<commit_message>
update on designer diary
</commit_message>
<xml_diff>
--- a/assets/word_doc/Designer Diary.docx
+++ b/assets/word_doc/Designer Diary.docx
@@ -63,15 +63,7 @@
           <w:szCs w:val="24"/>
           <w:lang w:val="en-US"/>
         </w:rPr>
-        <w:t xml:space="preserve"> </w:t>
-      </w:r>
-      <w:r>
-        <w:rPr>
-          <w:sz w:val="24"/>
-          <w:szCs w:val="24"/>
-          <w:lang w:val="en-US"/>
-        </w:rPr>
-        <w:t xml:space="preserve">– </w:t>
+        <w:t xml:space="preserve"> – </w:t>
       </w:r>
       <w:r>
         <w:rPr>
@@ -152,43 +144,195 @@
           <w:szCs w:val="24"/>
           <w:lang w:val="en-US"/>
         </w:rPr>
-        <w:t xml:space="preserve">– After a period of brainstorming among the team and a little research about boardgames online we’ve decided to implement a board game based on H.H Holmes Murder Hotel and we’ve also decided to have the game </w:t>
-      </w:r>
-      <w:proofErr w:type="gramStart"/>
-      <w:r>
-        <w:rPr>
-          <w:sz w:val="24"/>
-          <w:szCs w:val="24"/>
-          <w:lang w:val="en-US"/>
-        </w:rPr>
-        <w:t>setting</w:t>
-      </w:r>
-      <w:proofErr w:type="gramEnd"/>
-      <w:r>
-        <w:rPr>
-          <w:sz w:val="24"/>
-          <w:szCs w:val="24"/>
-          <w:lang w:val="en-US"/>
-        </w:rPr>
-        <w:t xml:space="preserve"> in 1890s</w:t>
-      </w:r>
-      <w:r>
-        <w:rPr>
-          <w:sz w:val="24"/>
-          <w:szCs w:val="24"/>
-          <w:lang w:val="en-US"/>
-        </w:rPr>
-        <w:t xml:space="preserve">. </w:t>
-      </w:r>
-    </w:p>
-    <w:p>
-      <w:pPr>
-        <w:rPr>
-          <w:sz w:val="24"/>
-          <w:szCs w:val="24"/>
-          <w:lang w:val="en-US"/>
-        </w:rPr>
-      </w:pPr>
+        <w:t xml:space="preserve">– After a period of brainstorming among the team and a little research about boardgames online we’ve decided to implement a board game based on </w:t>
+      </w:r>
+      <w:r>
+        <w:rPr>
+          <w:sz w:val="24"/>
+          <w:szCs w:val="24"/>
+          <w:lang w:val="en-US"/>
+        </w:rPr>
+        <w:t>Crimes in History: H. H. Holmes' Murder Castle</w:t>
+      </w:r>
+      <w:r>
+        <w:rPr>
+          <w:sz w:val="24"/>
+          <w:szCs w:val="24"/>
+          <w:lang w:val="en-US"/>
+        </w:rPr>
+        <w:t xml:space="preserve"> and we’ve also decided to have the game settings in 1890s. </w:t>
+      </w:r>
+    </w:p>
+    <w:p>
+      <w:pPr>
+        <w:rPr>
+          <w:sz w:val="24"/>
+          <w:szCs w:val="24"/>
+          <w:lang w:val="en-US"/>
+        </w:rPr>
+      </w:pPr>
+    </w:p>
+    <w:p>
+      <w:pPr>
+        <w:rPr>
+          <w:sz w:val="24"/>
+          <w:szCs w:val="24"/>
+          <w:lang w:val="en-US"/>
+        </w:rPr>
+      </w:pPr>
+      <w:r>
+        <w:rPr>
+          <w:b/>
+          <w:bCs/>
+          <w:sz w:val="24"/>
+          <w:szCs w:val="24"/>
+          <w:lang w:val="en-US"/>
+        </w:rPr>
+        <w:t>14</w:t>
+      </w:r>
+      <w:r>
+        <w:rPr>
+          <w:b/>
+          <w:bCs/>
+          <w:sz w:val="24"/>
+          <w:szCs w:val="24"/>
+          <w:vertAlign w:val="superscript"/>
+          <w:lang w:val="en-US"/>
+        </w:rPr>
+        <w:t>th</w:t>
+      </w:r>
+      <w:r>
+        <w:rPr>
+          <w:b/>
+          <w:bCs/>
+          <w:sz w:val="24"/>
+          <w:szCs w:val="24"/>
+          <w:lang w:val="en-US"/>
+        </w:rPr>
+        <w:t xml:space="preserve"> May </w:t>
+      </w:r>
+      <w:r>
+        <w:rPr>
+          <w:sz w:val="24"/>
+          <w:szCs w:val="24"/>
+          <w:lang w:val="en-US"/>
+        </w:rPr>
+        <w:t>– Today I’ve did some research about Crimes in History: H.H. Holmes’s Murder Castle board game and all the mechanics, logics, and concepts about this board game to gain further knowledge on how I should implement a more interesting game based on this. After some brainstorming and watching some video about the board game online, I thought maybe it is a good idea implement a game named “Mystery at the Murder Castle.”</w:t>
+      </w:r>
+    </w:p>
+    <w:p>
+      <w:pPr>
+        <w:rPr>
+          <w:sz w:val="24"/>
+          <w:szCs w:val="24"/>
+          <w:lang w:val="en-US"/>
+        </w:rPr>
+      </w:pPr>
+    </w:p>
+    <w:p>
+      <w:pPr>
+        <w:rPr>
+          <w:sz w:val="24"/>
+          <w:szCs w:val="24"/>
+          <w:lang w:val="en-US"/>
+        </w:rPr>
+      </w:pPr>
+      <w:r>
+        <w:rPr>
+          <w:b/>
+          <w:bCs/>
+          <w:sz w:val="24"/>
+          <w:szCs w:val="24"/>
+          <w:lang w:val="en-US"/>
+        </w:rPr>
+        <w:t>15</w:t>
+      </w:r>
+      <w:r>
+        <w:rPr>
+          <w:b/>
+          <w:bCs/>
+          <w:sz w:val="24"/>
+          <w:szCs w:val="24"/>
+          <w:vertAlign w:val="superscript"/>
+          <w:lang w:val="en-US"/>
+        </w:rPr>
+        <w:t>th</w:t>
+      </w:r>
+      <w:r>
+        <w:rPr>
+          <w:b/>
+          <w:bCs/>
+          <w:sz w:val="24"/>
+          <w:szCs w:val="24"/>
+          <w:lang w:val="en-US"/>
+        </w:rPr>
+        <w:t xml:space="preserve"> May</w:t>
+      </w:r>
+      <w:r>
+        <w:rPr>
+          <w:sz w:val="24"/>
+          <w:szCs w:val="24"/>
+          <w:lang w:val="en-US"/>
+        </w:rPr>
+        <w:t xml:space="preserve"> – Me and my teammates have a group meeting in teams about putting ideas together as a team and summarizing the game idea and the game mechanics. After a period of discussion, we decided to implement a game about a serial killer lair with the theme horror and multiple characters trying to escape from the serial killer to win the game. It is a 3-5 players game, and the goal is to unlock the door to escape, while only 1 player can escape at last. The overall looking of the board will be tiles laid out in square formation, tiles are randomized and hidden, objects card are highlighted, keys are highlighted. Not to mention, the tiles can be good and could be bad and players are to flip the card to discover when move away. At the start of the game each player gets 3 cards, can be used to travel around the tiles at own will, can also use to sabotage other players. The movement of the across the tiles where players can either use object to move, diagonally or straight, land on tile must flip over and do what the card says at the back when they flip. Each player has 3HP, some tiles or object by others will damage them losing a heart, all 3 out they will consider loose. However, players can gain back health while they are still alive from object (or good tiles?).</w:t>
+      </w:r>
+    </w:p>
+    <w:p>
+      <w:pPr>
+        <w:rPr>
+          <w:sz w:val="24"/>
+          <w:szCs w:val="24"/>
+          <w:lang w:val="en-US"/>
+        </w:rPr>
+      </w:pPr>
+    </w:p>
+    <w:p>
+      <w:pPr>
+        <w:rPr>
+          <w:sz w:val="24"/>
+          <w:szCs w:val="24"/>
+          <w:lang w:val="en-US"/>
+        </w:rPr>
+      </w:pPr>
+      <w:r>
+        <w:rPr>
+          <w:b/>
+          <w:bCs/>
+          <w:sz w:val="24"/>
+          <w:szCs w:val="24"/>
+          <w:lang w:val="en-US"/>
+        </w:rPr>
+        <w:t>17</w:t>
+      </w:r>
+      <w:r>
+        <w:rPr>
+          <w:b/>
+          <w:bCs/>
+          <w:sz w:val="24"/>
+          <w:szCs w:val="24"/>
+          <w:vertAlign w:val="superscript"/>
+          <w:lang w:val="en-US"/>
+        </w:rPr>
+        <w:t>th</w:t>
+      </w:r>
+      <w:r>
+        <w:rPr>
+          <w:b/>
+          <w:bCs/>
+          <w:sz w:val="24"/>
+          <w:szCs w:val="24"/>
+          <w:lang w:val="en-US"/>
+        </w:rPr>
+        <w:t xml:space="preserve"> May</w:t>
+      </w:r>
+      <w:r>
+        <w:rPr>
+          <w:sz w:val="24"/>
+          <w:szCs w:val="24"/>
+          <w:lang w:val="en-US"/>
+        </w:rPr>
+        <w:t xml:space="preserve"> – Today me and my teammates had a physical meeting at school to discuss about further implementation of the board game and finalizing the rules of the board game and we also did a pre prototype using papers to have a brief idea on how it should look like before we create the actual board game with cardboard and other actual materials. Additionally, we came up with more game setup and rules than the previous discussion like adding more special objects card like diagonal jump across the action tile and skip other player turn and more. Apart from special objects card, we also added more kind of bad tiles like freeze for one around and good tiles like gain 1 extra move and furthermore with the implementation of neutral cards across the tile with different directions; up, down, left, right to move by the players upon revealing the card to improve the gameplay. </w:t>
+      </w:r>
     </w:p>
     <w:p>
       <w:pPr>

</xml_diff>

<commit_message>
update designer diary & upload video pitch
</commit_message>
<xml_diff>
--- a/assets/word_doc/Designer Diary.docx
+++ b/assets/word_doc/Designer Diary.docx
@@ -274,7 +274,23 @@
           <w:szCs w:val="24"/>
           <w:lang w:val="en-US"/>
         </w:rPr>
-        <w:t xml:space="preserve"> – Me and my teammates have a group meeting in teams about putting ideas together as a team and summarizing the game idea and the game mechanics. After a period of discussion, we decided to implement a game about a serial killer lair with the theme horror and multiple characters trying to escape from the serial killer to win the game. It is a 3-5 players game, and the goal is to unlock the door to escape, while only 1 player can escape at last. The overall looking of the board will be tiles laid out in square formation, tiles are randomized and hidden, objects card are highlighted, keys are highlighted. Not to mention, the tiles can be good and could be bad and players are to flip the card to discover when move away. At the start of the game each player gets 3 cards, can be used to travel around the tiles at own will, can also use to sabotage other players. The movement of the across the tiles where players can either use object to move, diagonally or straight, land on tile must flip over and do what the card says at the back when they flip. Each player has 3HP, some tiles or object by others will damage them losing a heart, all 3 out they will consider loose. However, players can gain back health while they are still alive from object (or good tiles?).</w:t>
+        <w:t xml:space="preserve"> – Me and my teammates have a group meeting in teams about putting ideas together as a team and summarizing the game idea and the game mechanics. After a period of discussion, we decided to implement a game about a serial killer lair with the theme horror and multiple characters trying to escape from the serial killer to win the game. It is a 3-5 players game, and the goal is to unlock the door to escape, while only 1 player can escape at last. The overall looking of the board will be tiles laid out in square formation, tiles are randomized and hidden, objects card are highlighted, keys are highlighted. Not to mention, the tiles can be good and could be bad and players are to flip the card to discover when move away. At the </w:t>
+      </w:r>
+      <w:r>
+        <w:rPr>
+          <w:sz w:val="24"/>
+          <w:szCs w:val="24"/>
+          <w:lang w:val="en-US"/>
+        </w:rPr>
+        <w:t>start</w:t>
+      </w:r>
+      <w:r>
+        <w:rPr>
+          <w:sz w:val="24"/>
+          <w:szCs w:val="24"/>
+          <w:lang w:val="en-US"/>
+        </w:rPr>
+        <w:t xml:space="preserve"> of the game each player gets 3 cards, can be used to travel around the tiles at own will, can also use to sabotage other players. The movement of the across the tiles where players can either use object to move, diagonally or straight, land on tile must flip over and do what the card says at the back when they flip. Each player has 3HP, some tiles or object by others will damage them losing a heart, all 3 out they will consider loose. However, players can gain back health while they are still alive from object (or good tiles?).</w:t>
       </w:r>
     </w:p>
     <w:p>
@@ -360,23 +376,519 @@
           <w:lang w:val="en-US"/>
         </w:rPr>
       </w:pPr>
-    </w:p>
-    <w:p>
-      <w:pPr>
-        <w:rPr>
-          <w:sz w:val="24"/>
-          <w:szCs w:val="24"/>
-          <w:lang w:val="en-US"/>
-        </w:rPr>
-      </w:pPr>
-    </w:p>
-    <w:p>
-      <w:pPr>
-        <w:rPr>
-          <w:sz w:val="24"/>
-          <w:szCs w:val="24"/>
-        </w:rPr>
-      </w:pPr>
+      <w:r>
+        <w:rPr>
+          <w:b/>
+          <w:bCs/>
+          <w:sz w:val="24"/>
+          <w:szCs w:val="24"/>
+          <w:lang w:val="en-US"/>
+        </w:rPr>
+        <w:lastRenderedPageBreak/>
+        <w:t>18</w:t>
+      </w:r>
+      <w:r>
+        <w:rPr>
+          <w:b/>
+          <w:bCs/>
+          <w:sz w:val="24"/>
+          <w:szCs w:val="24"/>
+          <w:vertAlign w:val="superscript"/>
+          <w:lang w:val="en-US"/>
+        </w:rPr>
+        <w:t>th</w:t>
+      </w:r>
+      <w:r>
+        <w:rPr>
+          <w:b/>
+          <w:bCs/>
+          <w:sz w:val="24"/>
+          <w:szCs w:val="24"/>
+          <w:lang w:val="en-US"/>
+        </w:rPr>
+        <w:t xml:space="preserve"> May</w:t>
+      </w:r>
+      <w:r>
+        <w:rPr>
+          <w:b/>
+          <w:bCs/>
+          <w:sz w:val="24"/>
+          <w:szCs w:val="24"/>
+          <w:lang w:val="en-US"/>
+        </w:rPr>
+        <w:t xml:space="preserve"> </w:t>
+      </w:r>
+      <w:r>
+        <w:rPr>
+          <w:sz w:val="24"/>
+          <w:szCs w:val="24"/>
+          <w:lang w:val="en-US"/>
+        </w:rPr>
+        <w:t xml:space="preserve">– Today was about writing down the background story line as part of the rule book. As previously we decided to have the game setting about a serial killer with the theme horror and multiple characters are trying to escape, I came up with a fictional background story line for our board game. As I started writing down the story, I thought of giving a name to our board game, so after a short while I came up with the name ‘Dungeon of Despair: Key to Survival’. However, this name is yet to be confirmed by other teammates. I gave the serial killer a name that is known as Victor Mortem and gave him a story setting about a killer who haunted the residents’ nightmares. And the whole story happens in 1892, where this killer locked those five characters in his </w:t>
+      </w:r>
+      <w:r>
+        <w:rPr>
+          <w:sz w:val="24"/>
+          <w:szCs w:val="24"/>
+          <w:lang w:val="en-US"/>
+        </w:rPr>
+        <w:t>secret labyrinthine network of dungeons beneath his dilapidated mansion</w:t>
+      </w:r>
+      <w:r>
+        <w:rPr>
+          <w:sz w:val="24"/>
+          <w:szCs w:val="24"/>
+          <w:lang w:val="en-US"/>
+        </w:rPr>
+        <w:t>,</w:t>
+      </w:r>
+      <w:r>
+        <w:t xml:space="preserve"> </w:t>
+      </w:r>
+      <w:r>
+        <w:rPr>
+          <w:sz w:val="24"/>
+          <w:szCs w:val="24"/>
+          <w:lang w:val="en-US"/>
+        </w:rPr>
+        <w:t>which he used as his twisted lair</w:t>
+      </w:r>
+      <w:r>
+        <w:rPr>
+          <w:sz w:val="24"/>
+          <w:szCs w:val="24"/>
+          <w:lang w:val="en-US"/>
+        </w:rPr>
+        <w:t xml:space="preserve">. </w:t>
+      </w:r>
+      <w:r>
+        <w:rPr>
+          <w:sz w:val="24"/>
+          <w:szCs w:val="24"/>
+          <w:lang w:val="en-US"/>
+        </w:rPr>
+        <w:t>Further that day, I wrote down the introduction of the characters and a background story for them in the rule book. Apart from this, I also wrote the components that consist in this boardgame and the game setup as well as the gameplay.</w:t>
+      </w:r>
+    </w:p>
+    <w:p>
+      <w:pPr>
+        <w:rPr>
+          <w:sz w:val="24"/>
+          <w:szCs w:val="24"/>
+          <w:lang w:val="en-US"/>
+        </w:rPr>
+      </w:pPr>
+    </w:p>
+    <w:p>
+      <w:pPr>
+        <w:rPr>
+          <w:sz w:val="24"/>
+          <w:szCs w:val="24"/>
+          <w:lang w:val="en-US"/>
+        </w:rPr>
+      </w:pPr>
+      <w:r>
+        <w:rPr>
+          <w:b/>
+          <w:bCs/>
+          <w:sz w:val="24"/>
+          <w:szCs w:val="24"/>
+          <w:lang w:val="en-US"/>
+        </w:rPr>
+        <w:t>20</w:t>
+      </w:r>
+      <w:r>
+        <w:rPr>
+          <w:b/>
+          <w:bCs/>
+          <w:sz w:val="24"/>
+          <w:szCs w:val="24"/>
+          <w:vertAlign w:val="superscript"/>
+          <w:lang w:val="en-US"/>
+        </w:rPr>
+        <w:t>th</w:t>
+      </w:r>
+      <w:r>
+        <w:rPr>
+          <w:b/>
+          <w:bCs/>
+          <w:sz w:val="24"/>
+          <w:szCs w:val="24"/>
+          <w:lang w:val="en-US"/>
+        </w:rPr>
+        <w:t xml:space="preserve"> May – </w:t>
+      </w:r>
+      <w:r>
+        <w:rPr>
+          <w:sz w:val="24"/>
+          <w:szCs w:val="24"/>
+          <w:lang w:val="en-US"/>
+        </w:rPr>
+        <w:t xml:space="preserve">After finalizing the game idea and the rules, I started making the prototype to make the game board while my teammates are taking over for the cards of the board game. For the tiles, I bought a few pieces of cardboard in Popular and carefully measured and cut it into 59 square boxes for the use of tiles. We only needed 36 pieces for the tiles but indeed the rest of the tiles are for replacement of the tiles during the game and as for backup if there is any damage to the tiles. After making the prototype for tiles, I </w:t>
+      </w:r>
+      <w:r>
+        <w:rPr>
+          <w:sz w:val="24"/>
+          <w:szCs w:val="24"/>
+          <w:lang w:val="en-US"/>
+        </w:rPr>
+        <w:t>started</w:t>
+      </w:r>
+      <w:r>
+        <w:rPr>
+          <w:sz w:val="24"/>
+          <w:szCs w:val="24"/>
+          <w:lang w:val="en-US"/>
+        </w:rPr>
+        <w:t xml:space="preserve"> </w:t>
+      </w:r>
+      <w:r>
+        <w:rPr>
+          <w:sz w:val="24"/>
+          <w:szCs w:val="24"/>
+          <w:lang w:val="en-US"/>
+        </w:rPr>
+        <w:t>searching for</w:t>
+      </w:r>
+      <w:r>
+        <w:rPr>
+          <w:sz w:val="24"/>
+          <w:szCs w:val="24"/>
+          <w:lang w:val="en-US"/>
+        </w:rPr>
+        <w:t xml:space="preserve"> suitable pictures online that </w:t>
+      </w:r>
+      <w:r>
+        <w:rPr>
+          <w:sz w:val="24"/>
+          <w:szCs w:val="24"/>
+          <w:lang w:val="en-US"/>
+        </w:rPr>
+        <w:t>are</w:t>
+      </w:r>
+      <w:r>
+        <w:rPr>
+          <w:sz w:val="24"/>
+          <w:szCs w:val="24"/>
+          <w:lang w:val="en-US"/>
+        </w:rPr>
+        <w:t xml:space="preserve"> related to our game theme to put it on our tiles to make the game more realistic and fun other than just a plane design cardboard. </w:t>
+      </w:r>
+    </w:p>
+    <w:p>
+      <w:pPr>
+        <w:rPr>
+          <w:sz w:val="24"/>
+          <w:szCs w:val="24"/>
+          <w:lang w:val="en-US"/>
+        </w:rPr>
+      </w:pPr>
+    </w:p>
+    <w:p>
+      <w:pPr>
+        <w:rPr>
+          <w:sz w:val="24"/>
+          <w:szCs w:val="24"/>
+          <w:lang w:val="en-US"/>
+        </w:rPr>
+      </w:pPr>
+      <w:r>
+        <w:rPr>
+          <w:b/>
+          <w:bCs/>
+          <w:sz w:val="24"/>
+          <w:szCs w:val="24"/>
+          <w:lang w:val="en-US"/>
+        </w:rPr>
+        <w:t>22</w:t>
+      </w:r>
+      <w:r>
+        <w:rPr>
+          <w:b/>
+          <w:bCs/>
+          <w:sz w:val="24"/>
+          <w:szCs w:val="24"/>
+          <w:vertAlign w:val="superscript"/>
+          <w:lang w:val="en-US"/>
+        </w:rPr>
+        <w:t>th</w:t>
+      </w:r>
+      <w:r>
+        <w:rPr>
+          <w:b/>
+          <w:bCs/>
+          <w:sz w:val="24"/>
+          <w:szCs w:val="24"/>
+          <w:lang w:val="en-US"/>
+        </w:rPr>
+        <w:t xml:space="preserve"> May –</w:t>
+      </w:r>
+      <w:r>
+        <w:rPr>
+          <w:b/>
+          <w:bCs/>
+          <w:sz w:val="24"/>
+          <w:szCs w:val="24"/>
+          <w:lang w:val="en-US"/>
+        </w:rPr>
+        <w:t xml:space="preserve"> </w:t>
+      </w:r>
+      <w:r>
+        <w:rPr>
+          <w:sz w:val="24"/>
+          <w:szCs w:val="24"/>
+          <w:lang w:val="en-US"/>
+        </w:rPr>
+        <w:t xml:space="preserve">Me and my teammates did a playtesting during class today and consulted teacher for advice for our board game. The overall playtesting session was fun and thrilling but instead we found out some issues and bugs in the game and decided to make some changes to the game mechanics and modify some rules of the game. The consultation with the teacher was useful and we had </w:t>
+      </w:r>
+      <w:r>
+        <w:rPr>
+          <w:sz w:val="24"/>
+          <w:szCs w:val="24"/>
+          <w:lang w:val="en-US"/>
+        </w:rPr>
+        <w:t>an</w:t>
+      </w:r>
+      <w:r>
+        <w:rPr>
+          <w:sz w:val="24"/>
+          <w:szCs w:val="24"/>
+          <w:lang w:val="en-US"/>
+        </w:rPr>
+        <w:t xml:space="preserve"> idea of making the game from 3-5 players to 2-4 players where each player </w:t>
+      </w:r>
+      <w:r>
+        <w:rPr>
+          <w:sz w:val="24"/>
+          <w:szCs w:val="24"/>
+          <w:lang w:val="en-US"/>
+        </w:rPr>
+        <w:t>starts</w:t>
+      </w:r>
+      <w:r>
+        <w:rPr>
+          <w:sz w:val="24"/>
+          <w:szCs w:val="24"/>
+          <w:lang w:val="en-US"/>
+        </w:rPr>
+        <w:t xml:space="preserve"> the game from 4 sides of the tile instead of the original idea where all players start </w:t>
+      </w:r>
+      <w:r>
+        <w:rPr>
+          <w:sz w:val="24"/>
+          <w:szCs w:val="24"/>
+          <w:lang w:val="en-US"/>
+        </w:rPr>
+        <w:t xml:space="preserve">at the same tiles. </w:t>
+      </w:r>
+    </w:p>
+    <w:p>
+      <w:pPr>
+        <w:rPr>
+          <w:sz w:val="24"/>
+          <w:szCs w:val="24"/>
+          <w:lang w:val="en-US"/>
+        </w:rPr>
+      </w:pPr>
+    </w:p>
+    <w:p>
+      <w:pPr>
+        <w:rPr>
+          <w:sz w:val="24"/>
+          <w:szCs w:val="24"/>
+          <w:lang w:val="en-US"/>
+        </w:rPr>
+      </w:pPr>
+      <w:r>
+        <w:rPr>
+          <w:b/>
+          <w:bCs/>
+          <w:sz w:val="24"/>
+          <w:szCs w:val="24"/>
+          <w:lang w:val="en-US"/>
+        </w:rPr>
+        <w:t>24</w:t>
+      </w:r>
+      <w:r>
+        <w:rPr>
+          <w:b/>
+          <w:bCs/>
+          <w:sz w:val="24"/>
+          <w:szCs w:val="24"/>
+          <w:vertAlign w:val="superscript"/>
+          <w:lang w:val="en-US"/>
+        </w:rPr>
+        <w:t>th</w:t>
+      </w:r>
+      <w:r>
+        <w:rPr>
+          <w:b/>
+          <w:bCs/>
+          <w:sz w:val="24"/>
+          <w:szCs w:val="24"/>
+          <w:lang w:val="en-US"/>
+        </w:rPr>
+        <w:t xml:space="preserve"> May – </w:t>
+      </w:r>
+      <w:r>
+        <w:rPr>
+          <w:sz w:val="24"/>
+          <w:szCs w:val="24"/>
+          <w:lang w:val="en-US"/>
+        </w:rPr>
+        <w:t xml:space="preserve">Today me and my teammates met in school for another playtesting and finishing up the actual prototype before we record for the video pitch. After a round of playtesting, we found that our board game still consists of few bugs and unclear instructions, therefore along the way of fixing bugs for the board game we actually did a big change to our board game where instead of 2-4 players and only one person can win the game from escaping we change back to a 3-5 players game where one of the players is the bad guy and 4 other players are the good guys where they need to work in team against the bad guy in order to win. Apart from this, we changed the game mechanics where good players need to collect buttons that scattered across the tiles in order to win the game and both the bad guys and good guys are given special abilities and could only used it when they collect a specific number of buttons. Lastly, we did a little change to our background story line where escaping from dungeons were changed to escaping from castle as the tiles now represent rooms and it is more suitable with the theme castle. </w:t>
+      </w:r>
+    </w:p>
+    <w:p>
+      <w:pPr>
+        <w:rPr>
+          <w:sz w:val="24"/>
+          <w:szCs w:val="24"/>
+          <w:lang w:val="en-US"/>
+        </w:rPr>
+      </w:pPr>
+    </w:p>
+    <w:p>
+      <w:pPr>
+        <w:rPr>
+          <w:sz w:val="24"/>
+          <w:szCs w:val="24"/>
+        </w:rPr>
+      </w:pPr>
+      <w:r>
+        <w:rPr>
+          <w:rStyle w:val="notion-enable-hover"/>
+          <w:b/>
+          <w:bCs/>
+          <w:sz w:val="24"/>
+          <w:szCs w:val="24"/>
+        </w:rPr>
+        <w:t xml:space="preserve">25th May – </w:t>
+      </w:r>
+      <w:r>
+        <w:rPr>
+          <w:sz w:val="24"/>
+          <w:szCs w:val="24"/>
+        </w:rPr>
+        <w:t xml:space="preserve">Today was another fun day where me and my teammates finally see the actual prototype coming out from nothing and we did another play test to count the average time of the game session and to find if there are still possibilities’ of bugs and errors between the game. Eventually, there was some error for the character card, and we had to reprint the character card images with the abilities information. </w:t>
+      </w:r>
+      <w:r>
+        <w:rPr>
+          <w:sz w:val="24"/>
+          <w:szCs w:val="24"/>
+        </w:rPr>
+        <w:lastRenderedPageBreak/>
+        <w:t>Furthermore</w:t>
+      </w:r>
+      <w:r>
+        <w:rPr>
+          <w:sz w:val="24"/>
+          <w:szCs w:val="24"/>
+        </w:rPr>
+        <w:t>, was a little short of materials to represent tokens in the game so I’m looking for suitable materials to represents those tokens.</w:t>
+      </w:r>
+    </w:p>
+    <w:p>
+      <w:pPr>
+        <w:rPr>
+          <w:sz w:val="24"/>
+          <w:szCs w:val="24"/>
+        </w:rPr>
+      </w:pPr>
+    </w:p>
+    <w:p>
+      <w:pPr>
+        <w:rPr>
+          <w:sz w:val="24"/>
+          <w:szCs w:val="24"/>
+        </w:rPr>
+      </w:pPr>
+      <w:r>
+        <w:rPr>
+          <w:b/>
+          <w:bCs/>
+          <w:sz w:val="24"/>
+          <w:szCs w:val="24"/>
+        </w:rPr>
+        <w:t>26</w:t>
+      </w:r>
+      <w:r>
+        <w:rPr>
+          <w:b/>
+          <w:bCs/>
+          <w:sz w:val="24"/>
+          <w:szCs w:val="24"/>
+          <w:vertAlign w:val="superscript"/>
+        </w:rPr>
+        <w:t>th</w:t>
+      </w:r>
+      <w:r>
+        <w:rPr>
+          <w:b/>
+          <w:bCs/>
+          <w:sz w:val="24"/>
+          <w:szCs w:val="24"/>
+        </w:rPr>
+        <w:t xml:space="preserve"> May – </w:t>
+      </w:r>
+      <w:r>
+        <w:rPr>
+          <w:sz w:val="24"/>
+          <w:szCs w:val="24"/>
+        </w:rPr>
+        <w:t>Finished editing the actual and final look rulebook with self-design cover page using Adobe Illustrator and background images added for every page (total 9 pages).</w:t>
+      </w:r>
+    </w:p>
+    <w:p>
+      <w:pPr>
+        <w:rPr>
+          <w:sz w:val="24"/>
+          <w:szCs w:val="24"/>
+        </w:rPr>
+      </w:pPr>
+    </w:p>
+    <w:p>
+      <w:pPr>
+        <w:rPr>
+          <w:sz w:val="24"/>
+          <w:szCs w:val="24"/>
+        </w:rPr>
+      </w:pPr>
+      <w:r>
+        <w:rPr>
+          <w:b/>
+          <w:bCs/>
+          <w:sz w:val="24"/>
+          <w:szCs w:val="24"/>
+        </w:rPr>
+        <w:t>28</w:t>
+      </w:r>
+      <w:r>
+        <w:rPr>
+          <w:b/>
+          <w:bCs/>
+          <w:sz w:val="24"/>
+          <w:szCs w:val="24"/>
+          <w:vertAlign w:val="superscript"/>
+        </w:rPr>
+        <w:t>th</w:t>
+      </w:r>
+      <w:r>
+        <w:rPr>
+          <w:b/>
+          <w:bCs/>
+          <w:sz w:val="24"/>
+          <w:szCs w:val="24"/>
+        </w:rPr>
+        <w:t xml:space="preserve"> May – </w:t>
+      </w:r>
+      <w:r>
+        <w:rPr>
+          <w:sz w:val="24"/>
+          <w:szCs w:val="24"/>
+        </w:rPr>
+        <w:t xml:space="preserve">Finishing taking video for assignment’s video pitch and editing with sound effect. Moreover, submitted the links of the video to Brightspace and e-portfolio. </w:t>
+      </w:r>
     </w:p>
     <w:sectPr>
       <w:pgSz w:w="11906" w:h="16838"/>
@@ -816,6 +1328,11 @@
     <w:semiHidden/>
     <w:unhideWhenUsed/>
   </w:style>
+  <w:style w:type="character" w:customStyle="1" w:styleId="notion-enable-hover">
+    <w:name w:val="notion-enable-hover"/>
+    <w:basedOn w:val="DefaultParagraphFont"/>
+    <w:rsid w:val="006C407D"/>
+  </w:style>
 </w:styles>
 </file>
 

</xml_diff>